<commit_message>
В Master добавлен ThirParty rapidjson
</commit_message>
<xml_diff>
--- a/doc/Игра.docx
+++ b/doc/Игра.docx
@@ -5,7 +5,159 @@
     <w:p>
       <w:pPr>
         <w:spacing w:after="0"/>
+        <w:rPr>
+          <w:rFonts w:ascii="Times New Roman" w:hAnsi="Times New Roman" w:cs="Times New Roman"/>
+          <w:sz w:val="28"/>
+          <w:szCs w:val="28"/>
+        </w:rPr>
+      </w:pPr>
+    </w:p>
+    <w:p>
+      <w:pPr>
         <w:ind w:firstLine="851"/>
+        <w:rPr>
+          <w:rFonts w:ascii="Times New Roman" w:hAnsi="Times New Roman" w:cs="Times New Roman"/>
+          <w:b/>
+          <w:bCs/>
+          <w:sz w:val="28"/>
+          <w:szCs w:val="28"/>
+        </w:rPr>
+      </w:pPr>
+      <w:r>
+        <w:rPr>
+          <w:rFonts w:ascii="Times New Roman" w:hAnsi="Times New Roman" w:cs="Times New Roman"/>
+          <w:b/>
+          <w:bCs/>
+          <w:sz w:val="28"/>
+          <w:szCs w:val="28"/>
+        </w:rPr>
+        <w:t>Файлы удалённого сервера.</w:t>
+      </w:r>
+    </w:p>
+    <w:p>
+      <w:pPr>
+        <w:ind w:firstLine="851"/>
+        <w:rPr>
+          <w:rFonts w:ascii="Times New Roman" w:hAnsi="Times New Roman" w:cs="Times New Roman"/>
+          <w:sz w:val="28"/>
+          <w:szCs w:val="28"/>
+        </w:rPr>
+      </w:pPr>
+      <w:r>
+        <w:rPr>
+          <w:rFonts w:ascii="Times New Roman" w:hAnsi="Times New Roman" w:cs="Times New Roman"/>
+          <w:sz w:val="28"/>
+          <w:szCs w:val="28"/>
+          <w:lang w:val="en-US"/>
+        </w:rPr>
+        <w:t xml:space="preserve">Master – </w:t>
+      </w:r>
+      <w:r>
+        <w:rPr>
+          <w:rFonts w:ascii="Times New Roman" w:hAnsi="Times New Roman" w:cs="Times New Roman"/>
+          <w:sz w:val="28"/>
+          <w:szCs w:val="28"/>
+        </w:rPr>
+        <w:t>управляет.</w:t>
+      </w:r>
+    </w:p>
+    <w:p>
+      <w:pPr>
+        <w:ind w:firstLine="851"/>
+        <w:rPr>
+          <w:rFonts w:ascii="Times New Roman" w:hAnsi="Times New Roman" w:cs="Times New Roman"/>
+          <w:b/>
+          <w:bCs/>
+          <w:sz w:val="28"/>
+          <w:szCs w:val="28"/>
+        </w:rPr>
+      </w:pPr>
+      <w:r>
+        <w:rPr>
+          <w:rFonts w:ascii="Times New Roman" w:hAnsi="Times New Roman" w:cs="Times New Roman"/>
+          <w:b/>
+          <w:bCs/>
+          <w:sz w:val="28"/>
+          <w:szCs w:val="28"/>
+        </w:rPr>
+        <w:t>Файлы локального ПК.</w:t>
+      </w:r>
+    </w:p>
+    <w:p>
+      <w:pPr>
+        <w:ind w:firstLine="851"/>
+        <w:rPr>
+          <w:rFonts w:ascii="Times New Roman" w:hAnsi="Times New Roman" w:cs="Times New Roman"/>
+          <w:b/>
+          <w:bCs/>
+          <w:sz w:val="28"/>
+          <w:szCs w:val="28"/>
+        </w:rPr>
+      </w:pPr>
+    </w:p>
+    <w:p>
+      <w:pPr>
+        <w:ind w:firstLine="851"/>
+        <w:rPr>
+          <w:rFonts w:ascii="Times New Roman" w:hAnsi="Times New Roman" w:cs="Times New Roman"/>
+          <w:b/>
+          <w:bCs/>
+          <w:sz w:val="28"/>
+          <w:szCs w:val="28"/>
+        </w:rPr>
+      </w:pPr>
+      <w:r>
+        <w:rPr>
+          <w:rFonts w:ascii="Times New Roman" w:hAnsi="Times New Roman" w:cs="Times New Roman"/>
+          <w:b/>
+          <w:bCs/>
+          <w:sz w:val="28"/>
+          <w:szCs w:val="28"/>
+        </w:rPr>
+        <w:t>Общие файлы</w:t>
+      </w:r>
+      <w:r>
+        <w:rPr>
+          <w:rFonts w:ascii="Times New Roman" w:hAnsi="Times New Roman" w:cs="Times New Roman"/>
+          <w:b/>
+          <w:bCs/>
+          <w:sz w:val="28"/>
+          <w:szCs w:val="28"/>
+        </w:rPr>
+        <w:t>.</w:t>
+      </w:r>
+      <w:bookmarkStart w:id="0" w:name="_GoBack"/>
+      <w:bookmarkEnd w:id="0"/>
+    </w:p>
+    <w:p>
+      <w:pPr>
+        <w:rPr>
+          <w:rFonts w:ascii="Times New Roman" w:hAnsi="Times New Roman" w:cs="Times New Roman"/>
+          <w:sz w:val="28"/>
+          <w:szCs w:val="28"/>
+        </w:rPr>
+      </w:pPr>
+      <w:r>
+        <w:rPr>
+          <w:rFonts w:ascii="Times New Roman" w:hAnsi="Times New Roman" w:cs="Times New Roman"/>
+          <w:sz w:val="28"/>
+          <w:szCs w:val="28"/>
+        </w:rPr>
+        <w:br w:type="page"/>
+      </w:r>
+    </w:p>
+    <w:p>
+      <w:pPr>
+        <w:rPr>
+          <w:rFonts w:ascii="Times New Roman" w:hAnsi="Times New Roman" w:cs="Times New Roman"/>
+          <w:sz w:val="28"/>
+          <w:szCs w:val="28"/>
+        </w:rPr>
+      </w:pPr>
+    </w:p>
+    <w:p>
+      <w:pPr>
+        <w:spacing w:after="0"/>
         <w:rPr>
           <w:rFonts w:ascii="Times New Roman" w:hAnsi="Times New Roman" w:cs="Times New Roman"/>
           <w:sz w:val="28"/>
@@ -15,7 +167,7 @@
     </w:p>
     <w:tbl>
       <w:tblPr>
-        <w:tblStyle w:val="a3"/>
+        <w:tblStyle w:val="TableGrid"/>
         <w:tblW w:w="0" w:type="auto"/>
         <w:tblLook w:val="04A0" w:firstRow="1" w:lastRow="0" w:firstColumn="1" w:lastColumn="0" w:noHBand="0" w:noVBand="1"/>
       </w:tblPr>
@@ -2575,6 +2727,7 @@
                 <w:sz w:val="20"/>
                 <w:szCs w:val="20"/>
               </w:rPr>
+              <w:lastRenderedPageBreak/>
               <w:t>Надводный грузовой корабль</w:t>
             </w:r>
           </w:p>
@@ -2650,118 +2803,89 @@
                 <w:sz w:val="20"/>
                 <w:szCs w:val="20"/>
               </w:rPr>
-              <w:t xml:space="preserve">Подводный грузовой </w:t>
-            </w:r>
-            <w:r>
-              <w:rPr>
-                <w:rFonts w:ascii="Times New Roman" w:hAnsi="Times New Roman" w:cs="Times New Roman"/>
-                <w:sz w:val="20"/>
-                <w:szCs w:val="20"/>
-              </w:rPr>
-              <w:lastRenderedPageBreak/>
-              <w:t>корабль</w:t>
-            </w:r>
-          </w:p>
-        </w:tc>
-        <w:tc>
-          <w:tcPr>
-            <w:tcW w:w="2393" w:type="dxa"/>
-          </w:tcPr>
-          <w:p>
-            <w:pPr>
-              <w:ind w:firstLine="18"/>
-              <w:rPr>
-                <w:rFonts w:ascii="Times New Roman" w:hAnsi="Times New Roman" w:cs="Times New Roman"/>
-                <w:sz w:val="20"/>
-                <w:szCs w:val="20"/>
-              </w:rPr>
-            </w:pPr>
-          </w:p>
-        </w:tc>
-        <w:tc>
-          <w:tcPr>
-            <w:tcW w:w="2393" w:type="dxa"/>
-          </w:tcPr>
-          <w:p>
-            <w:pPr>
-              <w:rPr>
-                <w:rFonts w:ascii="Times New Roman" w:hAnsi="Times New Roman" w:cs="Times New Roman"/>
-                <w:sz w:val="20"/>
-                <w:szCs w:val="20"/>
-              </w:rPr>
-            </w:pPr>
-            <w:r>
-              <w:rPr>
-                <w:rFonts w:ascii="Times New Roman" w:hAnsi="Times New Roman" w:cs="Times New Roman"/>
-                <w:sz w:val="20"/>
-                <w:szCs w:val="20"/>
-              </w:rPr>
-              <w:t xml:space="preserve">Доставка подземных </w:t>
-            </w:r>
-            <w:r>
-              <w:rPr>
-                <w:rFonts w:ascii="Times New Roman" w:hAnsi="Times New Roman" w:cs="Times New Roman"/>
-                <w:sz w:val="20"/>
-                <w:szCs w:val="20"/>
-              </w:rPr>
-              <w:lastRenderedPageBreak/>
-              <w:t>юнитов</w:t>
-            </w:r>
-          </w:p>
-        </w:tc>
-        <w:tc>
-          <w:tcPr>
-            <w:tcW w:w="2393" w:type="dxa"/>
-          </w:tcPr>
-          <w:p>
-            <w:pPr>
-              <w:rPr>
-                <w:rFonts w:ascii="Times New Roman" w:hAnsi="Times New Roman" w:cs="Times New Roman"/>
-                <w:sz w:val="20"/>
-                <w:szCs w:val="20"/>
-              </w:rPr>
-            </w:pPr>
-            <w:r>
-              <w:rPr>
-                <w:rFonts w:ascii="Times New Roman" w:hAnsi="Times New Roman" w:cs="Times New Roman"/>
-                <w:sz w:val="20"/>
-                <w:szCs w:val="20"/>
-              </w:rPr>
-              <w:lastRenderedPageBreak/>
-              <w:t xml:space="preserve">Доставка подземных </w:t>
-            </w:r>
-            <w:r>
-              <w:rPr>
-                <w:rFonts w:ascii="Times New Roman" w:hAnsi="Times New Roman" w:cs="Times New Roman"/>
-                <w:sz w:val="20"/>
-                <w:szCs w:val="20"/>
-              </w:rPr>
-              <w:lastRenderedPageBreak/>
-              <w:t>юнитов</w:t>
-            </w:r>
-          </w:p>
-        </w:tc>
-      </w:tr>
-      <w:tr>
-        <w:tc>
-          <w:tcPr>
-            <w:tcW w:w="2392" w:type="dxa"/>
-          </w:tcPr>
-          <w:p>
-            <w:pPr>
-              <w:rPr>
-                <w:rFonts w:ascii="Times New Roman" w:hAnsi="Times New Roman" w:cs="Times New Roman"/>
-                <w:sz w:val="20"/>
-                <w:szCs w:val="20"/>
-              </w:rPr>
-            </w:pPr>
-            <w:r>
-              <w:rPr>
-                <w:rFonts w:ascii="Times New Roman" w:hAnsi="Times New Roman" w:cs="Times New Roman"/>
-                <w:sz w:val="20"/>
-                <w:szCs w:val="20"/>
-              </w:rPr>
-              <w:lastRenderedPageBreak/>
+              <w:t>Подводный грузовой корабль</w:t>
+            </w:r>
+          </w:p>
+        </w:tc>
+        <w:tc>
+          <w:tcPr>
+            <w:tcW w:w="2393" w:type="dxa"/>
+          </w:tcPr>
+          <w:p>
+            <w:pPr>
+              <w:ind w:firstLine="18"/>
+              <w:rPr>
+                <w:rFonts w:ascii="Times New Roman" w:hAnsi="Times New Roman" w:cs="Times New Roman"/>
+                <w:sz w:val="20"/>
+                <w:szCs w:val="20"/>
+              </w:rPr>
+            </w:pPr>
+          </w:p>
+        </w:tc>
+        <w:tc>
+          <w:tcPr>
+            <w:tcW w:w="2393" w:type="dxa"/>
+          </w:tcPr>
+          <w:p>
+            <w:pPr>
+              <w:rPr>
+                <w:rFonts w:ascii="Times New Roman" w:hAnsi="Times New Roman" w:cs="Times New Roman"/>
+                <w:sz w:val="20"/>
+                <w:szCs w:val="20"/>
+              </w:rPr>
+            </w:pPr>
+            <w:r>
+              <w:rPr>
+                <w:rFonts w:ascii="Times New Roman" w:hAnsi="Times New Roman" w:cs="Times New Roman"/>
+                <w:sz w:val="20"/>
+                <w:szCs w:val="20"/>
+              </w:rPr>
+              <w:t>Доставка подземных юнитов</w:t>
+            </w:r>
+          </w:p>
+        </w:tc>
+        <w:tc>
+          <w:tcPr>
+            <w:tcW w:w="2393" w:type="dxa"/>
+          </w:tcPr>
+          <w:p>
+            <w:pPr>
+              <w:rPr>
+                <w:rFonts w:ascii="Times New Roman" w:hAnsi="Times New Roman" w:cs="Times New Roman"/>
+                <w:sz w:val="20"/>
+                <w:szCs w:val="20"/>
+              </w:rPr>
+            </w:pPr>
+            <w:r>
+              <w:rPr>
+                <w:rFonts w:ascii="Times New Roman" w:hAnsi="Times New Roman" w:cs="Times New Roman"/>
+                <w:sz w:val="20"/>
+                <w:szCs w:val="20"/>
+              </w:rPr>
+              <w:t>Доставка подземных юнитов</w:t>
+            </w:r>
+          </w:p>
+        </w:tc>
+      </w:tr>
+      <w:tr>
+        <w:tc>
+          <w:tcPr>
+            <w:tcW w:w="2392" w:type="dxa"/>
+          </w:tcPr>
+          <w:p>
+            <w:pPr>
+              <w:rPr>
+                <w:rFonts w:ascii="Times New Roman" w:hAnsi="Times New Roman" w:cs="Times New Roman"/>
+                <w:sz w:val="20"/>
+                <w:szCs w:val="20"/>
+              </w:rPr>
+            </w:pPr>
+            <w:r>
+              <w:rPr>
+                <w:rFonts w:ascii="Times New Roman" w:hAnsi="Times New Roman" w:cs="Times New Roman"/>
+                <w:sz w:val="20"/>
+                <w:szCs w:val="20"/>
+              </w:rPr>
               <w:t>Воздушный доставщик</w:t>
             </w:r>
           </w:p>
@@ -3243,8 +3367,6 @@
               </w:rPr>
               <w:t>Экраноплан</w:t>
             </w:r>
-            <w:bookmarkStart w:id="0" w:name="_GoBack"/>
-            <w:bookmarkEnd w:id="0"/>
           </w:p>
         </w:tc>
         <w:tc>
@@ -4240,7 +4362,7 @@
       </w:pPr>
     </w:pPrDefault>
   </w:docDefaults>
-  <w:latentStyles w:defLockedState="0" w:defUIPriority="99" w:defSemiHidden="0" w:defUnhideWhenUsed="0" w:defQFormat="0" w:count="375">
+  <w:latentStyles w:defLockedState="0" w:defUIPriority="99" w:defSemiHidden="0" w:defUnhideWhenUsed="0" w:defQFormat="0" w:count="377">
     <w:lsdException w:name="Normal" w:uiPriority="0" w:qFormat="1"/>
     <w:lsdException w:name="heading 1" w:uiPriority="9" w:qFormat="1"/>
     <w:lsdException w:name="heading 2" w:semiHidden="1" w:uiPriority="9" w:unhideWhenUsed="1" w:qFormat="1"/>
@@ -4346,7 +4468,6 @@
     <w:lsdException w:name="HTML Sample" w:semiHidden="1" w:unhideWhenUsed="1"/>
     <w:lsdException w:name="HTML Typewriter" w:semiHidden="1" w:unhideWhenUsed="1"/>
     <w:lsdException w:name="HTML Variable" w:semiHidden="1" w:unhideWhenUsed="1"/>
-    <w:lsdException w:name="Normal Table" w:semiHidden="1" w:unhideWhenUsed="1"/>
     <w:lsdException w:name="annotation subject" w:semiHidden="1" w:unhideWhenUsed="1"/>
     <w:lsdException w:name="No List" w:semiHidden="1" w:unhideWhenUsed="1"/>
     <w:lsdException w:name="Outline List 1" w:semiHidden="1" w:unhideWhenUsed="1"/>
@@ -4392,11 +4513,9 @@
     <w:lsdException w:name="Table Subtle 1" w:semiHidden="1" w:unhideWhenUsed="1"/>
     <w:lsdException w:name="Table Subtle 2" w:semiHidden="1" w:unhideWhenUsed="1"/>
     <w:lsdException w:name="Table Web 1" w:semiHidden="1" w:unhideWhenUsed="1"/>
-    <w:lsdException w:name="Table Web 2" w:semiHidden="1" w:unhideWhenUsed="1"/>
     <w:lsdException w:name="Table Web 3" w:semiHidden="1" w:unhideWhenUsed="1"/>
     <w:lsdException w:name="Balloon Text" w:semiHidden="1" w:unhideWhenUsed="1"/>
     <w:lsdException w:name="Table Grid" w:uiPriority="59"/>
-    <w:lsdException w:name="Table Theme" w:semiHidden="1" w:unhideWhenUsed="1"/>
     <w:lsdException w:name="Placeholder Text" w:semiHidden="1"/>
     <w:lsdException w:name="No Spacing" w:uiPriority="1" w:qFormat="1"/>
     <w:lsdException w:name="Light Shading" w:uiPriority="60"/>
@@ -4616,19 +4735,21 @@
     <w:lsdException w:name="Smart Hyperlink" w:semiHidden="1" w:unhideWhenUsed="1"/>
     <w:lsdException w:name="Hashtag" w:semiHidden="1" w:unhideWhenUsed="1"/>
     <w:lsdException w:name="Unresolved Mention" w:semiHidden="1" w:unhideWhenUsed="1"/>
+    <w:lsdException w:name="Smart Link" w:semiHidden="1" w:unhideWhenUsed="1"/>
+    <w:lsdException w:name="Smart Link Error" w:semiHidden="1" w:unhideWhenUsed="1"/>
   </w:latentStyles>
-  <w:style w:type="paragraph" w:default="1" w:styleId="a">
+  <w:style w:type="paragraph" w:default="1" w:styleId="Normal">
     <w:name w:val="Normal"/>
     <w:qFormat/>
     <w:rsid w:val="00E72F96"/>
   </w:style>
-  <w:style w:type="character" w:default="1" w:styleId="a0">
+  <w:style w:type="character" w:default="1" w:styleId="DefaultParagraphFont">
     <w:name w:val="Default Paragraph Font"/>
     <w:uiPriority w:val="1"/>
     <w:semiHidden/>
     <w:unhideWhenUsed/>
   </w:style>
-  <w:style w:type="table" w:default="1" w:styleId="a1">
+  <w:style w:type="table" w:default="1" w:styleId="TableNormal">
     <w:name w:val="Normal Table"/>
     <w:uiPriority w:val="99"/>
     <w:semiHidden/>
@@ -4643,15 +4764,15 @@
       </w:tblCellMar>
     </w:tblPr>
   </w:style>
-  <w:style w:type="numbering" w:default="1" w:styleId="a2">
+  <w:style w:type="numbering" w:default="1" w:styleId="NoList">
     <w:name w:val="No List"/>
     <w:uiPriority w:val="99"/>
     <w:semiHidden/>
     <w:unhideWhenUsed/>
   </w:style>
-  <w:style w:type="table" w:styleId="a3">
+  <w:style w:type="table" w:styleId="TableGrid">
     <w:name w:val="Table Grid"/>
-    <w:basedOn w:val="a1"/>
+    <w:basedOn w:val="TableNormal"/>
     <w:uiPriority w:val="59"/>
     <w:rsid w:val="002818AF"/>
     <w:pPr>
@@ -4667,6 +4788,15 @@
         <w:insideV w:val="single" w:sz="4" w:space="0" w:color="auto"/>
       </w:tblBorders>
     </w:tblPr>
+  </w:style>
+  <w:style w:type="paragraph" w:styleId="NoSpacing">
+    <w:name w:val="No Spacing"/>
+    <w:uiPriority w:val="1"/>
+    <w:qFormat/>
+    <w:rsid w:val="00552B79"/>
+    <w:pPr>
+      <w:spacing w:after="0" w:line="240" w:lineRule="auto"/>
+    </w:pPr>
   </w:style>
 </w:styles>
 </file>
@@ -4959,7 +5089,7 @@
 </file>
 
 <file path=customXml/itemProps1.xml><?xml version="1.0" encoding="utf-8"?>
-<ds:datastoreItem xmlns:ds="http://schemas.openxmlformats.org/officeDocument/2006/customXml" ds:itemID="{5DC4742D-F5F9-4986-AA0E-BC0E76C80A89}">
+<ds:datastoreItem xmlns:ds="http://schemas.openxmlformats.org/officeDocument/2006/customXml" ds:itemID="{09864C26-1E24-44D7-AB1C-B4B57718760A}">
   <ds:schemaRefs>
     <ds:schemaRef ds:uri="http://schemas.openxmlformats.org/officeDocument/2006/bibliography"/>
   </ds:schemaRefs>

</xml_diff>